<commit_message>
Tweaked EEPROM map to accommodate more sensors
</commit_message>
<xml_diff>
--- a/Docs/Master EEPROM map.docx
+++ b/Docs/Master EEPROM map.docx
@@ -7,7 +7,15 @@
         <w:pStyle w:val="Heading2"/>
       </w:pPr>
       <w:r>
-        <w:t>Original EEPROM map (sprinklers_avr):</w:t>
+        <w:t>Original EEPROM map (</w:t>
+      </w:r>
+      <w:proofErr w:type="spellStart"/>
+      <w:r>
+        <w:t>sprinklers_avr</w:t>
+      </w:r>
+      <w:proofErr w:type="spellEnd"/>
+      <w:r>
+        <w:t>):</w:t>
       </w:r>
     </w:p>
     <w:p/>
@@ -32,8 +40,13 @@
           </w:tcPr>
           <w:p>
             <w:r>
-              <w:t>EEPROM Addesses</w:t>
-            </w:r>
+              <w:t xml:space="preserve">EEPROM </w:t>
+            </w:r>
+            <w:proofErr w:type="spellStart"/>
+            <w:r>
+              <w:t>Addesses</w:t>
+            </w:r>
+            <w:proofErr w:type="spellEnd"/>
           </w:p>
         </w:tc>
         <w:tc>
@@ -322,8 +335,13 @@
           </w:tcPr>
           <w:p>
             <w:r>
-              <w:t>EEPROM Addesses</w:t>
-            </w:r>
+              <w:t xml:space="preserve">EEPROM </w:t>
+            </w:r>
+            <w:proofErr w:type="spellStart"/>
+            <w:r>
+              <w:t>Addesses</w:t>
+            </w:r>
+            <w:proofErr w:type="spellEnd"/>
           </w:p>
         </w:tc>
         <w:tc>
@@ -904,8 +922,6 @@
             <w:r>
               <w:t>512</w:t>
             </w:r>
-            <w:bookmarkStart w:id="0" w:name="_GoBack"/>
-            <w:bookmarkEnd w:id="0"/>
             <w:r>
               <w:t>-767</w:t>
             </w:r>
@@ -1173,6 +1189,1023 @@
       </w:r>
     </w:p>
     <w:p/>
+    <w:p>
+      <w:pPr>
+        <w:pStyle w:val="Heading2"/>
+      </w:pPr>
+      <w:r>
+        <w:t>SmartGarden</w:t>
+      </w:r>
+      <w:r>
+        <w:t xml:space="preserve"> v1.5 EEPROM map</w:t>
+      </w:r>
+      <w:r>
+        <w:t>:</w:t>
+      </w:r>
+    </w:p>
+    <w:p/>
+    <w:tbl>
+      <w:tblPr>
+        <w:tblStyle w:val="MediumShading1-Accent5"/>
+        <w:tblW w:w="0" w:type="auto"/>
+        <w:tblLook w:val="04A0" w:firstRow="1" w:lastRow="0" w:firstColumn="1" w:lastColumn="0" w:noHBand="0" w:noVBand="1"/>
+      </w:tblPr>
+      <w:tblGrid>
+        <w:gridCol w:w="1998"/>
+        <w:gridCol w:w="7578"/>
+      </w:tblGrid>
+      <w:tr>
+        <w:trPr>
+          <w:cnfStyle w:val="100000000000" w:firstRow="1" w:lastRow="0" w:firstColumn="0" w:lastColumn="0" w:oddVBand="0" w:evenVBand="0" w:oddHBand="0" w:evenHBand="0" w:firstRowFirstColumn="0" w:firstRowLastColumn="0" w:lastRowFirstColumn="0" w:lastRowLastColumn="0"/>
+        </w:trPr>
+        <w:tc>
+          <w:tcPr>
+            <w:cnfStyle w:val="001000000000" w:firstRow="0" w:lastRow="0" w:firstColumn="1" w:lastColumn="0" w:oddVBand="0" w:evenVBand="0" w:oddHBand="0" w:evenHBand="0" w:firstRowFirstColumn="0" w:firstRowLastColumn="0" w:lastRowFirstColumn="0" w:lastRowLastColumn="0"/>
+            <w:tcW w:w="1998" w:type="dxa"/>
+          </w:tcPr>
+          <w:p>
+            <w:r>
+              <w:t xml:space="preserve">EEPROM </w:t>
+            </w:r>
+            <w:proofErr w:type="spellStart"/>
+            <w:r>
+              <w:t>Addesses</w:t>
+            </w:r>
+            <w:proofErr w:type="spellEnd"/>
+          </w:p>
+        </w:tc>
+        <w:tc>
+          <w:tcPr>
+            <w:tcW w:w="7578" w:type="dxa"/>
+          </w:tcPr>
+          <w:p>
+            <w:pPr>
+              <w:cnfStyle w:val="100000000000" w:firstRow="1" w:lastRow="0" w:firstColumn="0" w:lastColumn="0" w:oddVBand="0" w:evenVBand="0" w:oddHBand="0" w:evenHBand="0" w:firstRowFirstColumn="0" w:firstRowLastColumn="0" w:lastRowFirstColumn="0" w:lastRowLastColumn="0"/>
+            </w:pPr>
+            <w:r>
+              <w:t>Description</w:t>
+            </w:r>
+          </w:p>
+        </w:tc>
+      </w:tr>
+      <w:tr>
+        <w:trPr>
+          <w:cnfStyle w:val="000000100000" w:firstRow="0" w:lastRow="0" w:firstColumn="0" w:lastColumn="0" w:oddVBand="0" w:evenVBand="0" w:oddHBand="1" w:evenHBand="0" w:firstRowFirstColumn="0" w:firstRowLastColumn="0" w:lastRowFirstColumn="0" w:lastRowLastColumn="0"/>
+          <w:trHeight w:val="358"/>
+        </w:trPr>
+        <w:tc>
+          <w:tcPr>
+            <w:cnfStyle w:val="001000000000" w:firstRow="0" w:lastRow="0" w:firstColumn="1" w:lastColumn="0" w:oddVBand="0" w:evenVBand="0" w:oddHBand="0" w:evenHBand="0" w:firstRowFirstColumn="0" w:firstRowLastColumn="0" w:lastRowFirstColumn="0" w:lastRowLastColumn="0"/>
+            <w:tcW w:w="1998" w:type="dxa"/>
+          </w:tcPr>
+          <w:p>
+            <w:r>
+              <w:t>0-3</w:t>
+            </w:r>
+          </w:p>
+        </w:tc>
+        <w:tc>
+          <w:tcPr>
+            <w:tcW w:w="7578" w:type="dxa"/>
+          </w:tcPr>
+          <w:p>
+            <w:pPr>
+              <w:cnfStyle w:val="000000100000" w:firstRow="0" w:lastRow="0" w:firstColumn="0" w:lastColumn="0" w:oddVBand="0" w:evenVBand="0" w:oddHBand="1" w:evenHBand="0" w:firstRowFirstColumn="0" w:firstRowLastColumn="0" w:lastRowFirstColumn="0" w:lastRowLastColumn="0"/>
+            </w:pPr>
+            <w:r>
+              <w:t>Signature (“</w:t>
+            </w:r>
+            <w:r>
+              <w:t>SG15</w:t>
+            </w:r>
+            <w:r>
+              <w:t>”)</w:t>
+            </w:r>
+          </w:p>
+        </w:tc>
+      </w:tr>
+      <w:tr>
+        <w:trPr>
+          <w:cnfStyle w:val="000000010000" w:firstRow="0" w:lastRow="0" w:firstColumn="0" w:lastColumn="0" w:oddVBand="0" w:evenVBand="0" w:oddHBand="0" w:evenHBand="1" w:firstRowFirstColumn="0" w:firstRowLastColumn="0" w:lastRowFirstColumn="0" w:lastRowLastColumn="0"/>
+          <w:trHeight w:val="358"/>
+        </w:trPr>
+        <w:tc>
+          <w:tcPr>
+            <w:cnfStyle w:val="001000000000" w:firstRow="0" w:lastRow="0" w:firstColumn="1" w:lastColumn="0" w:oddVBand="0" w:evenVBand="0" w:oddHBand="0" w:evenHBand="0" w:firstRowFirstColumn="0" w:firstRowLastColumn="0" w:lastRowFirstColumn="0" w:lastRowLastColumn="0"/>
+            <w:tcW w:w="1998" w:type="dxa"/>
+          </w:tcPr>
+          <w:p>
+            <w:r>
+              <w:t>4</w:t>
+            </w:r>
+          </w:p>
+        </w:tc>
+        <w:tc>
+          <w:tcPr>
+            <w:tcW w:w="7578" w:type="dxa"/>
+          </w:tcPr>
+          <w:p>
+            <w:pPr>
+              <w:cnfStyle w:val="000000010000" w:firstRow="0" w:lastRow="0" w:firstColumn="0" w:lastColumn="0" w:oddVBand="0" w:evenVBand="0" w:oddHBand="0" w:evenHBand="1" w:firstRowFirstColumn="0" w:firstRowLastColumn="0" w:lastRowFirstColumn="0" w:lastRowLastColumn="0"/>
+            </w:pPr>
+            <w:r>
+              <w:t>Number of schedules</w:t>
+            </w:r>
+          </w:p>
+        </w:tc>
+      </w:tr>
+      <w:tr>
+        <w:trPr>
+          <w:cnfStyle w:val="000000100000" w:firstRow="0" w:lastRow="0" w:firstColumn="0" w:lastColumn="0" w:oddVBand="0" w:evenVBand="0" w:oddHBand="1" w:evenHBand="0" w:firstRowFirstColumn="0" w:firstRowLastColumn="0" w:lastRowFirstColumn="0" w:lastRowLastColumn="0"/>
+          <w:trHeight w:val="358"/>
+        </w:trPr>
+        <w:tc>
+          <w:tcPr>
+            <w:cnfStyle w:val="001000000000" w:firstRow="0" w:lastRow="0" w:firstColumn="1" w:lastColumn="0" w:oddVBand="0" w:evenVBand="0" w:oddHBand="0" w:evenHBand="0" w:firstRowFirstColumn="0" w:firstRowLastColumn="0" w:lastRowFirstColumn="0" w:lastRowLastColumn="0"/>
+            <w:tcW w:w="1998" w:type="dxa"/>
+          </w:tcPr>
+          <w:p>
+            <w:r>
+              <w:t>5</w:t>
+            </w:r>
+          </w:p>
+        </w:tc>
+        <w:tc>
+          <w:tcPr>
+            <w:tcW w:w="7578" w:type="dxa"/>
+          </w:tcPr>
+          <w:p>
+            <w:pPr>
+              <w:cnfStyle w:val="000000100000" w:firstRow="0" w:lastRow="0" w:firstColumn="0" w:lastColumn="0" w:oddVBand="0" w:evenVBand="0" w:oddHBand="1" w:evenHBand="0" w:firstRowFirstColumn="0" w:firstRowLastColumn="0" w:lastRowFirstColumn="0" w:lastRowLastColumn="0"/>
+            </w:pPr>
+            <w:r>
+              <w:t xml:space="preserve">System </w:t>
+            </w:r>
+            <w:r>
+              <w:t>Flags</w:t>
+            </w:r>
+          </w:p>
+        </w:tc>
+      </w:tr>
+      <w:tr>
+        <w:trPr>
+          <w:cnfStyle w:val="000000010000" w:firstRow="0" w:lastRow="0" w:firstColumn="0" w:lastColumn="0" w:oddVBand="0" w:evenVBand="0" w:oddHBand="0" w:evenHBand="1" w:firstRowFirstColumn="0" w:firstRowLastColumn="0" w:lastRowFirstColumn="0" w:lastRowLastColumn="0"/>
+          <w:trHeight w:val="358"/>
+        </w:trPr>
+        <w:tc>
+          <w:tcPr>
+            <w:cnfStyle w:val="001000000000" w:firstRow="0" w:lastRow="0" w:firstColumn="1" w:lastColumn="0" w:oddVBand="0" w:evenVBand="0" w:oddHBand="0" w:evenHBand="0" w:firstRowFirstColumn="0" w:firstRowLastColumn="0" w:lastRowFirstColumn="0" w:lastRowLastColumn="0"/>
+            <w:tcW w:w="1998" w:type="dxa"/>
+          </w:tcPr>
+          <w:p>
+            <w:r>
+              <w:lastRenderedPageBreak/>
+              <w:t>6</w:t>
+            </w:r>
+          </w:p>
+        </w:tc>
+        <w:tc>
+          <w:tcPr>
+            <w:tcW w:w="7578" w:type="dxa"/>
+          </w:tcPr>
+          <w:p>
+            <w:pPr>
+              <w:cnfStyle w:val="000000010000" w:firstRow="0" w:lastRow="0" w:firstColumn="0" w:lastColumn="0" w:oddVBand="0" w:evenVBand="0" w:oddHBand="0" w:evenHBand="1" w:firstRowFirstColumn="0" w:firstRowLastColumn="0" w:lastRowFirstColumn="0" w:lastRowLastColumn="0"/>
+            </w:pPr>
+            <w:r>
+              <w:t>Unused</w:t>
+            </w:r>
+          </w:p>
+        </w:tc>
+      </w:tr>
+      <w:tr>
+        <w:trPr>
+          <w:cnfStyle w:val="000000100000" w:firstRow="0" w:lastRow="0" w:firstColumn="0" w:lastColumn="0" w:oddVBand="0" w:evenVBand="0" w:oddHBand="1" w:evenHBand="0" w:firstRowFirstColumn="0" w:firstRowLastColumn="0" w:lastRowFirstColumn="0" w:lastRowLastColumn="0"/>
+          <w:trHeight w:val="358"/>
+        </w:trPr>
+        <w:tc>
+          <w:tcPr>
+            <w:cnfStyle w:val="001000000000" w:firstRow="0" w:lastRow="0" w:firstColumn="1" w:lastColumn="0" w:oddVBand="0" w:evenVBand="0" w:oddHBand="0" w:evenHBand="0" w:firstRowFirstColumn="0" w:firstRowLastColumn="0" w:lastRowFirstColumn="0" w:lastRowLastColumn="0"/>
+            <w:tcW w:w="1998" w:type="dxa"/>
+          </w:tcPr>
+          <w:p>
+            <w:r>
+              <w:t>7</w:t>
+            </w:r>
+          </w:p>
+        </w:tc>
+        <w:tc>
+          <w:tcPr>
+            <w:tcW w:w="7578" w:type="dxa"/>
+          </w:tcPr>
+          <w:p>
+            <w:pPr>
+              <w:cnfStyle w:val="000000100000" w:firstRow="0" w:lastRow="0" w:firstColumn="0" w:lastColumn="0" w:oddVBand="0" w:evenVBand="0" w:oddHBand="1" w:evenHBand="0" w:firstRowFirstColumn="0" w:firstRowLastColumn="0" w:lastRowFirstColumn="0" w:lastRowLastColumn="0"/>
+            </w:pPr>
+            <w:r>
+              <w:t>Number of Zones</w:t>
+            </w:r>
+          </w:p>
+        </w:tc>
+      </w:tr>
+      <w:tr>
+        <w:trPr>
+          <w:cnfStyle w:val="000000010000" w:firstRow="0" w:lastRow="0" w:firstColumn="0" w:lastColumn="0" w:oddVBand="0" w:evenVBand="0" w:oddHBand="0" w:evenHBand="1" w:firstRowFirstColumn="0" w:firstRowLastColumn="0" w:lastRowFirstColumn="0" w:lastRowLastColumn="0"/>
+          <w:trHeight w:val="358"/>
+        </w:trPr>
+        <w:tc>
+          <w:tcPr>
+            <w:cnfStyle w:val="001000000000" w:firstRow="0" w:lastRow="0" w:firstColumn="1" w:lastColumn="0" w:oddVBand="0" w:evenVBand="0" w:oddHBand="0" w:evenHBand="0" w:firstRowFirstColumn="0" w:firstRowLastColumn="0" w:lastRowFirstColumn="0" w:lastRowLastColumn="0"/>
+            <w:tcW w:w="1998" w:type="dxa"/>
+          </w:tcPr>
+          <w:p>
+            <w:r>
+              <w:t>8</w:t>
+            </w:r>
+          </w:p>
+        </w:tc>
+        <w:tc>
+          <w:tcPr>
+            <w:tcW w:w="7578" w:type="dxa"/>
+          </w:tcPr>
+          <w:p>
+            <w:pPr>
+              <w:cnfStyle w:val="000000010000" w:firstRow="0" w:lastRow="0" w:firstColumn="0" w:lastColumn="0" w:oddVBand="0" w:evenVBand="0" w:oddHBand="0" w:evenHBand="1" w:firstRowFirstColumn="0" w:firstRowLastColumn="0" w:lastRowFirstColumn="0" w:lastRowLastColumn="0"/>
+            </w:pPr>
+            <w:r>
+              <w:t>Pump Station (or 255 if no pump configured)</w:t>
+            </w:r>
+          </w:p>
+        </w:tc>
+      </w:tr>
+      <w:tr>
+        <w:trPr>
+          <w:cnfStyle w:val="000000100000" w:firstRow="0" w:lastRow="0" w:firstColumn="0" w:lastColumn="0" w:oddVBand="0" w:evenVBand="0" w:oddHBand="1" w:evenHBand="0" w:firstRowFirstColumn="0" w:firstRowLastColumn="0" w:lastRowFirstColumn="0" w:lastRowLastColumn="0"/>
+          <w:trHeight w:val="358"/>
+        </w:trPr>
+        <w:tc>
+          <w:tcPr>
+            <w:cnfStyle w:val="001000000000" w:firstRow="0" w:lastRow="0" w:firstColumn="1" w:lastColumn="0" w:oddVBand="0" w:evenVBand="0" w:oddHBand="0" w:evenHBand="0" w:firstRowFirstColumn="0" w:firstRowLastColumn="0" w:lastRowFirstColumn="0" w:lastRowLastColumn="0"/>
+            <w:tcW w:w="1998" w:type="dxa"/>
+          </w:tcPr>
+          <w:p>
+            <w:r>
+              <w:t>9</w:t>
+            </w:r>
+          </w:p>
+        </w:tc>
+        <w:tc>
+          <w:tcPr>
+            <w:tcW w:w="7578" w:type="dxa"/>
+          </w:tcPr>
+          <w:p>
+            <w:pPr>
+              <w:cnfStyle w:val="000000100000" w:firstRow="0" w:lastRow="0" w:firstColumn="0" w:lastColumn="0" w:oddVBand="0" w:evenVBand="0" w:oddHBand="1" w:evenHBand="0" w:firstRowFirstColumn="0" w:firstRowLastColumn="0" w:lastRowFirstColumn="0" w:lastRowLastColumn="0"/>
+            </w:pPr>
+            <w:r>
+              <w:t>Pump Channel</w:t>
+            </w:r>
+          </w:p>
+        </w:tc>
+      </w:tr>
+      <w:tr>
+        <w:trPr>
+          <w:cnfStyle w:val="000000010000" w:firstRow="0" w:lastRow="0" w:firstColumn="0" w:lastColumn="0" w:oddVBand="0" w:evenVBand="0" w:oddHBand="0" w:evenHBand="1" w:firstRowFirstColumn="0" w:firstRowLastColumn="0" w:lastRowFirstColumn="0" w:lastRowLastColumn="0"/>
+          <w:trHeight w:val="358"/>
+        </w:trPr>
+        <w:tc>
+          <w:tcPr>
+            <w:cnfStyle w:val="001000000000" w:firstRow="0" w:lastRow="0" w:firstColumn="1" w:lastColumn="0" w:oddVBand="0" w:evenVBand="0" w:oddHBand="0" w:evenHBand="0" w:firstRowFirstColumn="0" w:firstRowLastColumn="0" w:lastRowFirstColumn="0" w:lastRowLastColumn="0"/>
+            <w:tcW w:w="1998" w:type="dxa"/>
+          </w:tcPr>
+          <w:p>
+            <w:r>
+              <w:t>10-19</w:t>
+            </w:r>
+          </w:p>
+        </w:tc>
+        <w:tc>
+          <w:tcPr>
+            <w:tcW w:w="7578" w:type="dxa"/>
+          </w:tcPr>
+          <w:p>
+            <w:pPr>
+              <w:cnfStyle w:val="000000010000" w:firstRow="0" w:lastRow="0" w:firstColumn="0" w:lastColumn="0" w:oddVBand="0" w:evenVBand="0" w:oddHBand="0" w:evenHBand="1" w:firstRowFirstColumn="0" w:firstRowLastColumn="0" w:lastRowFirstColumn="0" w:lastRowLastColumn="0"/>
+            </w:pPr>
+            <w:r>
+              <w:t xml:space="preserve">Reserved </w:t>
+            </w:r>
+          </w:p>
+        </w:tc>
+      </w:tr>
+      <w:tr>
+        <w:trPr>
+          <w:cnfStyle w:val="000000100000" w:firstRow="0" w:lastRow="0" w:firstColumn="0" w:lastColumn="0" w:oddVBand="0" w:evenVBand="0" w:oddHBand="1" w:evenHBand="0" w:firstRowFirstColumn="0" w:firstRowLastColumn="0" w:lastRowFirstColumn="0" w:lastRowLastColumn="0"/>
+          <w:trHeight w:val="331"/>
+        </w:trPr>
+        <w:tc>
+          <w:tcPr>
+            <w:cnfStyle w:val="001000000000" w:firstRow="0" w:lastRow="0" w:firstColumn="1" w:lastColumn="0" w:oddVBand="0" w:evenVBand="0" w:oddHBand="0" w:evenHBand="0" w:firstRowFirstColumn="0" w:firstRowLastColumn="0" w:lastRowFirstColumn="0" w:lastRowLastColumn="0"/>
+            <w:tcW w:w="1998" w:type="dxa"/>
+          </w:tcPr>
+          <w:p>
+            <w:r>
+              <w:t>20-99</w:t>
+            </w:r>
+            <w:r>
+              <w:tab/>
+            </w:r>
+          </w:p>
+        </w:tc>
+        <w:tc>
+          <w:tcPr>
+            <w:tcW w:w="7578" w:type="dxa"/>
+          </w:tcPr>
+          <w:p>
+            <w:pPr>
+              <w:cnfStyle w:val="000000100000" w:firstRow="0" w:lastRow="0" w:firstColumn="0" w:lastColumn="0" w:oddVBand="0" w:evenVBand="0" w:oddHBand="1" w:evenHBand="0" w:firstRowFirstColumn="0" w:firstRowLastColumn="0" w:lastRowFirstColumn="0" w:lastRowLastColumn="0"/>
+            </w:pPr>
+            <w:r>
+              <w:t xml:space="preserve">Various settings </w:t>
+            </w:r>
+          </w:p>
+        </w:tc>
+      </w:tr>
+      <w:tr>
+        <w:trPr>
+          <w:cnfStyle w:val="000000010000" w:firstRow="0" w:lastRow="0" w:firstColumn="0" w:lastColumn="0" w:oddVBand="0" w:evenVBand="0" w:oddHBand="0" w:evenHBand="1" w:firstRowFirstColumn="0" w:firstRowLastColumn="0" w:lastRowFirstColumn="0" w:lastRowLastColumn="0"/>
+          <w:trHeight w:val="340"/>
+        </w:trPr>
+        <w:tc>
+          <w:tcPr>
+            <w:cnfStyle w:val="001000000000" w:firstRow="0" w:lastRow="0" w:firstColumn="1" w:lastColumn="0" w:oddVBand="0" w:evenVBand="0" w:oddHBand="0" w:evenHBand="0" w:firstRowFirstColumn="0" w:firstRowLastColumn="0" w:lastRowFirstColumn="0" w:lastRowLastColumn="0"/>
+            <w:tcW w:w="1998" w:type="dxa"/>
+          </w:tcPr>
+          <w:p>
+            <w:r>
+              <w:t>100</w:t>
+            </w:r>
+          </w:p>
+        </w:tc>
+        <w:tc>
+          <w:tcPr>
+            <w:tcW w:w="7578" w:type="dxa"/>
+          </w:tcPr>
+          <w:p>
+            <w:pPr>
+              <w:cnfStyle w:val="000000010000" w:firstRow="0" w:lastRow="0" w:firstColumn="0" w:lastColumn="0" w:oddVBand="0" w:evenVBand="0" w:oddHBand="0" w:evenHBand="1" w:firstRowFirstColumn="0" w:firstRowLastColumn="0" w:lastRowFirstColumn="0" w:lastRowLastColumn="0"/>
+            </w:pPr>
+            <w:r>
+              <w:t>Number of direct IO channels (parallel zones hookup) - max 16</w:t>
+            </w:r>
+          </w:p>
+        </w:tc>
+      </w:tr>
+      <w:tr>
+        <w:trPr>
+          <w:cnfStyle w:val="000000100000" w:firstRow="0" w:lastRow="0" w:firstColumn="0" w:lastColumn="0" w:oddVBand="0" w:evenVBand="0" w:oddHBand="1" w:evenHBand="0" w:firstRowFirstColumn="0" w:firstRowLastColumn="0" w:lastRowFirstColumn="0" w:lastRowLastColumn="0"/>
+          <w:trHeight w:val="340"/>
+        </w:trPr>
+        <w:tc>
+          <w:tcPr>
+            <w:cnfStyle w:val="001000000000" w:firstRow="0" w:lastRow="0" w:firstColumn="1" w:lastColumn="0" w:oddVBand="0" w:evenVBand="0" w:oddHBand="0" w:evenHBand="0" w:firstRowFirstColumn="0" w:firstRowLastColumn="0" w:lastRowFirstColumn="0" w:lastRowLastColumn="0"/>
+            <w:tcW w:w="1998" w:type="dxa"/>
+          </w:tcPr>
+          <w:p>
+            <w:r>
+              <w:t>101-116</w:t>
+            </w:r>
+          </w:p>
+        </w:tc>
+        <w:tc>
+          <w:tcPr>
+            <w:tcW w:w="7578" w:type="dxa"/>
+          </w:tcPr>
+          <w:p>
+            <w:pPr>
+              <w:cnfStyle w:val="000000100000" w:firstRow="0" w:lastRow="0" w:firstColumn="0" w:lastColumn="0" w:oddVBand="0" w:evenVBand="0" w:oddHBand="1" w:evenHBand="0" w:firstRowFirstColumn="0" w:firstRowLastColumn="0" w:lastRowFirstColumn="0" w:lastRowLastColumn="0"/>
+            </w:pPr>
+            <w:r>
+              <w:t>Local direct IO mapping channels (parallel zones hookup pins)</w:t>
+            </w:r>
+          </w:p>
+        </w:tc>
+      </w:tr>
+      <w:tr>
+        <w:trPr>
+          <w:cnfStyle w:val="000000010000" w:firstRow="0" w:lastRow="0" w:firstColumn="0" w:lastColumn="0" w:oddVBand="0" w:evenVBand="0" w:oddHBand="0" w:evenHBand="1" w:firstRowFirstColumn="0" w:firstRowLastColumn="0" w:lastRowFirstColumn="0" w:lastRowLastColumn="0"/>
+          <w:trHeight w:val="340"/>
+        </w:trPr>
+        <w:tc>
+          <w:tcPr>
+            <w:cnfStyle w:val="001000000000" w:firstRow="0" w:lastRow="0" w:firstColumn="1" w:lastColumn="0" w:oddVBand="0" w:evenVBand="0" w:oddHBand="0" w:evenHBand="0" w:firstRowFirstColumn="0" w:firstRowLastColumn="0" w:lastRowFirstColumn="0" w:lastRowLastColumn="0"/>
+            <w:tcW w:w="1998" w:type="dxa"/>
+          </w:tcPr>
+          <w:p>
+            <w:r>
+              <w:t>117</w:t>
+            </w:r>
+          </w:p>
+        </w:tc>
+        <w:tc>
+          <w:tcPr>
+            <w:tcW w:w="7578" w:type="dxa"/>
+          </w:tcPr>
+          <w:p>
+            <w:pPr>
+              <w:cnfStyle w:val="000000010000" w:firstRow="0" w:lastRow="0" w:firstColumn="0" w:lastColumn="0" w:oddVBand="0" w:evenVBand="0" w:oddHBand="0" w:evenHBand="1" w:firstRowFirstColumn="0" w:firstRowLastColumn="0" w:lastRowFirstColumn="0" w:lastRowLastColumn="0"/>
+            </w:pPr>
+            <w:r>
+              <w:t>Number of OpenSprinkler-style channels</w:t>
+            </w:r>
+          </w:p>
+        </w:tc>
+      </w:tr>
+      <w:tr>
+        <w:trPr>
+          <w:cnfStyle w:val="000000100000" w:firstRow="0" w:lastRow="0" w:firstColumn="0" w:lastColumn="0" w:oddVBand="0" w:evenVBand="0" w:oddHBand="1" w:evenHBand="0" w:firstRowFirstColumn="0" w:firstRowLastColumn="0" w:lastRowFirstColumn="0" w:lastRowLastColumn="0"/>
+          <w:trHeight w:val="340"/>
+        </w:trPr>
+        <w:tc>
+          <w:tcPr>
+            <w:cnfStyle w:val="001000000000" w:firstRow="0" w:lastRow="0" w:firstColumn="1" w:lastColumn="0" w:oddVBand="0" w:evenVBand="0" w:oddHBand="0" w:evenHBand="0" w:firstRowFirstColumn="0" w:firstRowLastColumn="0" w:lastRowFirstColumn="0" w:lastRowLastColumn="0"/>
+            <w:tcW w:w="1998" w:type="dxa"/>
+          </w:tcPr>
+          <w:p>
+            <w:r>
+              <w:t>118-121</w:t>
+            </w:r>
+          </w:p>
+        </w:tc>
+        <w:tc>
+          <w:tcPr>
+            <w:tcW w:w="7578" w:type="dxa"/>
+          </w:tcPr>
+          <w:p>
+            <w:pPr>
+              <w:cnfStyle w:val="000000100000" w:firstRow="0" w:lastRow="0" w:firstColumn="0" w:lastColumn="0" w:oddVBand="0" w:evenVBand="0" w:oddHBand="1" w:evenHBand="0" w:firstRowFirstColumn="0" w:firstRowLastColumn="0" w:lastRowFirstColumn="0" w:lastRowLastColumn="0"/>
+            </w:pPr>
+            <w:r>
+              <w:t>OpenSprinkler-style local IO mapping (pins)</w:t>
+            </w:r>
+          </w:p>
+        </w:tc>
+      </w:tr>
+      <w:tr>
+        <w:trPr>
+          <w:cnfStyle w:val="000000010000" w:firstRow="0" w:lastRow="0" w:firstColumn="0" w:lastColumn="0" w:oddVBand="0" w:evenVBand="0" w:oddHBand="0" w:evenHBand="1" w:firstRowFirstColumn="0" w:firstRowLastColumn="0" w:lastRowFirstColumn="0" w:lastRowLastColumn="0"/>
+          <w:trHeight w:val="340"/>
+        </w:trPr>
+        <w:tc>
+          <w:tcPr>
+            <w:cnfStyle w:val="001000000000" w:firstRow="0" w:lastRow="0" w:firstColumn="1" w:lastColumn="0" w:oddVBand="0" w:evenVBand="0" w:oddHBand="0" w:evenHBand="0" w:firstRowFirstColumn="0" w:firstRowLastColumn="0" w:lastRowFirstColumn="0" w:lastRowLastColumn="0"/>
+            <w:tcW w:w="1998" w:type="dxa"/>
+          </w:tcPr>
+          <w:p>
+            <w:r>
+              <w:t>122-127</w:t>
+            </w:r>
+          </w:p>
+        </w:tc>
+        <w:tc>
+          <w:tcPr>
+            <w:tcW w:w="7578" w:type="dxa"/>
+          </w:tcPr>
+          <w:p>
+            <w:pPr>
+              <w:cnfStyle w:val="000000010000" w:firstRow="0" w:lastRow="0" w:firstColumn="0" w:lastColumn="0" w:oddVBand="0" w:evenVBand="0" w:oddHBand="0" w:evenHBand="1" w:firstRowFirstColumn="0" w:firstRowLastColumn="0" w:lastRowFirstColumn="0" w:lastRowLastColumn="0"/>
+            </w:pPr>
+            <w:r>
+              <w:t>Reserved</w:t>
+            </w:r>
+          </w:p>
+        </w:tc>
+      </w:tr>
+      <w:tr>
+        <w:trPr>
+          <w:cnfStyle w:val="000000100000" w:firstRow="0" w:lastRow="0" w:firstColumn="0" w:lastColumn="0" w:oddVBand="0" w:evenVBand="0" w:oddHBand="1" w:evenHBand="0" w:firstRowFirstColumn="0" w:firstRowLastColumn="0" w:lastRowFirstColumn="0" w:lastRowLastColumn="0"/>
+          <w:trHeight w:val="340"/>
+        </w:trPr>
+        <w:tc>
+          <w:tcPr>
+            <w:cnfStyle w:val="001000000000" w:firstRow="0" w:lastRow="0" w:firstColumn="1" w:lastColumn="0" w:oddVBand="0" w:evenVBand="0" w:oddHBand="0" w:evenHBand="0" w:firstRowFirstColumn="0" w:firstRowLastColumn="0" w:lastRowFirstColumn="0" w:lastRowLastColumn="0"/>
+            <w:tcW w:w="1998" w:type="dxa"/>
+          </w:tcPr>
+          <w:p>
+            <w:r>
+              <w:t>128-255</w:t>
+            </w:r>
+          </w:p>
+        </w:tc>
+        <w:tc>
+          <w:tcPr>
+            <w:tcW w:w="7578" w:type="dxa"/>
+          </w:tcPr>
+          <w:p>
+            <w:pPr>
+              <w:cnfStyle w:val="000000100000" w:firstRow="0" w:lastRow="0" w:firstColumn="0" w:lastColumn="0" w:oddVBand="0" w:evenVBand="0" w:oddHBand="1" w:evenHBand="0" w:firstRowFirstColumn="0" w:firstRowLastColumn="0" w:lastRowFirstColumn="0" w:lastRowLastColumn="0"/>
+            </w:pPr>
+            <w:r>
+              <w:t>Network config</w:t>
+            </w:r>
+          </w:p>
+        </w:tc>
+      </w:tr>
+      <w:tr>
+        <w:trPr>
+          <w:cnfStyle w:val="000000010000" w:firstRow="0" w:lastRow="0" w:firstColumn="0" w:lastColumn="0" w:oddVBand="0" w:evenVBand="0" w:oddHBand="0" w:evenHBand="1" w:firstRowFirstColumn="0" w:firstRowLastColumn="0" w:lastRowFirstColumn="0" w:lastRowLastColumn="0"/>
+          <w:trHeight w:val="340"/>
+        </w:trPr>
+        <w:tc>
+          <w:tcPr>
+            <w:cnfStyle w:val="001000000000" w:firstRow="0" w:lastRow="0" w:firstColumn="1" w:lastColumn="0" w:oddVBand="0" w:evenVBand="0" w:oddHBand="0" w:evenHBand="0" w:firstRowFirstColumn="0" w:firstRowLastColumn="0" w:lastRowFirstColumn="0" w:lastRowLastColumn="0"/>
+            <w:tcW w:w="1998" w:type="dxa"/>
+          </w:tcPr>
+          <w:p>
+            <w:r>
+              <w:t>256</w:t>
+            </w:r>
+          </w:p>
+        </w:tc>
+        <w:tc>
+          <w:tcPr>
+            <w:tcW w:w="7578" w:type="dxa"/>
+          </w:tcPr>
+          <w:p>
+            <w:pPr>
+              <w:cnfStyle w:val="000000010000" w:firstRow="0" w:lastRow="0" w:firstColumn="0" w:lastColumn="0" w:oddVBand="0" w:evenVBand="0" w:oddHBand="0" w:evenHBand="1" w:firstRowFirstColumn="0" w:firstRowLastColumn="0" w:lastRowFirstColumn="0" w:lastRowLastColumn="0"/>
+            </w:pPr>
+            <w:r>
+              <w:t>Number of sensors</w:t>
+            </w:r>
+          </w:p>
+        </w:tc>
+      </w:tr>
+      <w:tr>
+        <w:trPr>
+          <w:cnfStyle w:val="000000100000" w:firstRow="0" w:lastRow="0" w:firstColumn="0" w:lastColumn="0" w:oddVBand="0" w:evenVBand="0" w:oddHBand="1" w:evenHBand="0" w:firstRowFirstColumn="0" w:firstRowLastColumn="0" w:lastRowFirstColumn="0" w:lastRowLastColumn="0"/>
+          <w:trHeight w:val="340"/>
+        </w:trPr>
+        <w:tc>
+          <w:tcPr>
+            <w:cnfStyle w:val="001000000000" w:firstRow="0" w:lastRow="0" w:firstColumn="1" w:lastColumn="0" w:oddVBand="0" w:evenVBand="0" w:oddHBand="0" w:evenHBand="0" w:firstRowFirstColumn="0" w:firstRowLastColumn="0" w:lastRowFirstColumn="0" w:lastRowLastColumn="0"/>
+            <w:tcW w:w="1998" w:type="dxa"/>
+          </w:tcPr>
+          <w:p>
+            <w:r>
+              <w:t>25</w:t>
+            </w:r>
+            <w:r>
+              <w:t>7</w:t>
+            </w:r>
+            <w:r>
+              <w:t>-64</w:t>
+            </w:r>
+            <w:r>
+              <w:t>1</w:t>
+            </w:r>
+          </w:p>
+        </w:tc>
+        <w:tc>
+          <w:tcPr>
+            <w:tcW w:w="7578" w:type="dxa"/>
+          </w:tcPr>
+          <w:p>
+            <w:pPr>
+              <w:cnfStyle w:val="000000100000" w:firstRow="0" w:lastRow="0" w:firstColumn="0" w:lastColumn="0" w:oddVBand="0" w:evenVBand="0" w:oddHBand="1" w:evenHBand="0" w:firstRowFirstColumn="0" w:firstRowLastColumn="0" w:lastRowFirstColumn="0" w:lastRowLastColumn="0"/>
+            </w:pPr>
+            <w:r>
+              <w:t>Sensors config (sensors structure size=SENSORS_INDEX, max number=MAX_SENSORS)</w:t>
+            </w:r>
+          </w:p>
+        </w:tc>
+      </w:tr>
+      <w:tr>
+        <w:trPr>
+          <w:cnfStyle w:val="000000010000" w:firstRow="0" w:lastRow="0" w:firstColumn="0" w:lastColumn="0" w:oddVBand="0" w:evenVBand="0" w:oddHBand="0" w:evenHBand="1" w:firstRowFirstColumn="0" w:firstRowLastColumn="0" w:lastRowFirstColumn="0" w:lastRowLastColumn="0"/>
+          <w:trHeight w:val="340"/>
+        </w:trPr>
+        <w:tc>
+          <w:tcPr>
+            <w:cnfStyle w:val="001000000000" w:firstRow="0" w:lastRow="0" w:firstColumn="1" w:lastColumn="0" w:oddVBand="0" w:evenVBand="0" w:oddHBand="0" w:evenHBand="0" w:firstRowFirstColumn="0" w:firstRowLastColumn="0" w:lastRowFirstColumn="0" w:lastRowLastColumn="0"/>
+            <w:tcW w:w="1998" w:type="dxa"/>
+          </w:tcPr>
+          <w:p>
+            <w:r>
+              <w:t>64</w:t>
+            </w:r>
+            <w:r>
+              <w:t>2</w:t>
+            </w:r>
+            <w:r>
+              <w:t>-6</w:t>
+            </w:r>
+            <w:r>
+              <w:t>5</w:t>
+            </w:r>
+            <w:r>
+              <w:t>6</w:t>
+            </w:r>
+          </w:p>
+        </w:tc>
+        <w:tc>
+          <w:tcPr>
+            <w:tcW w:w="7578" w:type="dxa"/>
+          </w:tcPr>
+          <w:p>
+            <w:pPr>
+              <w:cnfStyle w:val="000000010000" w:firstRow="0" w:lastRow="0" w:firstColumn="0" w:lastColumn="0" w:oddVBand="0" w:evenVBand="0" w:oddHBand="0" w:evenHBand="1" w:firstRowFirstColumn="0" w:firstRowLastColumn="0" w:lastRowFirstColumn="0" w:lastRowLastColumn="0"/>
+            </w:pPr>
+            <w:r>
+              <w:t>Last week w</w:t>
+            </w:r>
+            <w:r>
+              <w:t>ater usage counter</w:t>
+            </w:r>
+            <w:r>
+              <w:t>s</w:t>
+            </w:r>
+            <w:r>
+              <w:t xml:space="preserve"> (sharded by the day of the week</w:t>
+            </w:r>
+            <w:r>
+              <w:t xml:space="preserve">, </w:t>
+            </w:r>
+            <w:r>
+              <w:t>16</w:t>
+            </w:r>
+            <w:r>
+              <w:t>bit each</w:t>
+            </w:r>
+            <w:r>
+              <w:t>)</w:t>
+            </w:r>
+          </w:p>
+        </w:tc>
+      </w:tr>
+      <w:tr>
+        <w:trPr>
+          <w:cnfStyle w:val="000000100000" w:firstRow="0" w:lastRow="0" w:firstColumn="0" w:lastColumn="0" w:oddVBand="0" w:evenVBand="0" w:oddHBand="1" w:evenHBand="0" w:firstRowFirstColumn="0" w:firstRowLastColumn="0" w:lastRowFirstColumn="0" w:lastRowLastColumn="0"/>
+          <w:trHeight w:val="340"/>
+        </w:trPr>
+        <w:tc>
+          <w:tcPr>
+            <w:cnfStyle w:val="001000000000" w:firstRow="0" w:lastRow="0" w:firstColumn="1" w:lastColumn="0" w:oddVBand="0" w:evenVBand="0" w:oddHBand="0" w:evenHBand="0" w:firstRowFirstColumn="0" w:firstRowLastColumn="0" w:lastRowFirstColumn="0" w:lastRowLastColumn="0"/>
+            <w:tcW w:w="1998" w:type="dxa"/>
+          </w:tcPr>
+          <w:p>
+            <w:r>
+              <w:t>6</w:t>
+            </w:r>
+            <w:r>
+              <w:t>5</w:t>
+            </w:r>
+            <w:r>
+              <w:t>7</w:t>
+            </w:r>
+            <w:r>
+              <w:t>-6</w:t>
+            </w:r>
+            <w:r>
+              <w:t>60</w:t>
+            </w:r>
+          </w:p>
+        </w:tc>
+        <w:tc>
+          <w:tcPr>
+            <w:tcW w:w="7578" w:type="dxa"/>
+          </w:tcPr>
+          <w:p>
+            <w:pPr>
+              <w:cnfStyle w:val="000000100000" w:firstRow="0" w:lastRow="0" w:firstColumn="0" w:lastColumn="0" w:oddVBand="0" w:evenVBand="0" w:oddHBand="1" w:evenHBand="0" w:firstRowFirstColumn="0" w:firstRowLastColumn="0" w:lastRowFirstColumn="0" w:lastRowLastColumn="0"/>
+            </w:pPr>
+            <w:r>
+              <w:t>Lifetime water usage counter (</w:t>
+            </w:r>
+            <w:r>
+              <w:t xml:space="preserve">32bit, </w:t>
+            </w:r>
+            <w:r>
+              <w:t>updated daily)</w:t>
+            </w:r>
+          </w:p>
+        </w:tc>
+      </w:tr>
+      <w:tr>
+        <w:trPr>
+          <w:cnfStyle w:val="000000010000" w:firstRow="0" w:lastRow="0" w:firstColumn="0" w:lastColumn="0" w:oddVBand="0" w:evenVBand="0" w:oddHBand="0" w:evenHBand="1" w:firstRowFirstColumn="0" w:firstRowLastColumn="0" w:lastRowFirstColumn="0" w:lastRowLastColumn="0"/>
+          <w:trHeight w:val="340"/>
+        </w:trPr>
+        <w:tc>
+          <w:tcPr>
+            <w:cnfStyle w:val="001000000000" w:firstRow="0" w:lastRow="0" w:firstColumn="1" w:lastColumn="0" w:oddVBand="0" w:evenVBand="0" w:oddHBand="0" w:evenHBand="0" w:firstRowFirstColumn="0" w:firstRowLastColumn="0" w:lastRowFirstColumn="0" w:lastRowLastColumn="0"/>
+            <w:tcW w:w="1998" w:type="dxa"/>
+          </w:tcPr>
+          <w:p>
+            <w:r>
+              <w:t>6</w:t>
+            </w:r>
+            <w:r>
+              <w:t>6</w:t>
+            </w:r>
+            <w:r>
+              <w:t>1</w:t>
+            </w:r>
+            <w:r>
+              <w:t>-6</w:t>
+            </w:r>
+            <w:r>
+              <w:t>6</w:t>
+            </w:r>
+            <w:r>
+              <w:t>4</w:t>
+            </w:r>
+          </w:p>
+        </w:tc>
+        <w:tc>
+          <w:tcPr>
+            <w:tcW w:w="7578" w:type="dxa"/>
+          </w:tcPr>
+          <w:p>
+            <w:pPr>
+              <w:cnfStyle w:val="000000010000" w:firstRow="0" w:lastRow="0" w:firstColumn="0" w:lastColumn="0" w:oddVBand="0" w:evenVBand="0" w:oddHBand="0" w:evenHBand="1" w:firstRowFirstColumn="0" w:firstRowLastColumn="0" w:lastRowFirstColumn="0" w:lastRowLastColumn="0"/>
+            </w:pPr>
+            <w:r>
+              <w:t xml:space="preserve">Date stamp of the last </w:t>
+            </w:r>
+            <w:bookmarkStart w:id="0" w:name="_GoBack"/>
+            <w:bookmarkEnd w:id="0"/>
+            <w:r>
+              <w:t>water usage update</w:t>
+            </w:r>
+          </w:p>
+        </w:tc>
+      </w:tr>
+      <w:tr>
+        <w:trPr>
+          <w:cnfStyle w:val="000000100000" w:firstRow="0" w:lastRow="0" w:firstColumn="0" w:lastColumn="0" w:oddVBand="0" w:evenVBand="0" w:oddHBand="1" w:evenHBand="0" w:firstRowFirstColumn="0" w:firstRowLastColumn="0" w:lastRowFirstColumn="0" w:lastRowLastColumn="0"/>
+          <w:trHeight w:val="340"/>
+        </w:trPr>
+        <w:tc>
+          <w:tcPr>
+            <w:cnfStyle w:val="001000000000" w:firstRow="0" w:lastRow="0" w:firstColumn="1" w:lastColumn="0" w:oddVBand="0" w:evenVBand="0" w:oddHBand="0" w:evenHBand="0" w:firstRowFirstColumn="0" w:firstRowLastColumn="0" w:lastRowFirstColumn="0" w:lastRowLastColumn="0"/>
+            <w:tcW w:w="1998" w:type="dxa"/>
+          </w:tcPr>
+          <w:p>
+            <w:r>
+              <w:t>6</w:t>
+            </w:r>
+            <w:r>
+              <w:t>6</w:t>
+            </w:r>
+            <w:r>
+              <w:t>5</w:t>
+            </w:r>
+            <w:r>
+              <w:t>-768</w:t>
+            </w:r>
+          </w:p>
+        </w:tc>
+        <w:tc>
+          <w:tcPr>
+            <w:tcW w:w="7578" w:type="dxa"/>
+          </w:tcPr>
+          <w:p>
+            <w:pPr>
+              <w:cnfStyle w:val="000000100000" w:firstRow="0" w:lastRow="0" w:firstColumn="0" w:lastColumn="0" w:oddVBand="0" w:evenVBand="0" w:oddHBand="1" w:evenHBand="0" w:firstRowFirstColumn="0" w:firstRowLastColumn="0" w:lastRowFirstColumn="0" w:lastRowLastColumn="0"/>
+            </w:pPr>
+            <w:r>
+              <w:t>Free</w:t>
+            </w:r>
+          </w:p>
+        </w:tc>
+      </w:tr>
+      <w:tr>
+        <w:trPr>
+          <w:cnfStyle w:val="000000010000" w:firstRow="0" w:lastRow="0" w:firstColumn="0" w:lastColumn="0" w:oddVBand="0" w:evenVBand="0" w:oddHBand="0" w:evenHBand="1" w:firstRowFirstColumn="0" w:firstRowLastColumn="0" w:lastRowFirstColumn="0" w:lastRowLastColumn="0"/>
+          <w:trHeight w:val="619"/>
+        </w:trPr>
+        <w:tc>
+          <w:tcPr>
+            <w:cnfStyle w:val="001000000000" w:firstRow="0" w:lastRow="0" w:firstColumn="1" w:lastColumn="0" w:oddVBand="0" w:evenVBand="0" w:oddHBand="0" w:evenHBand="0" w:firstRowFirstColumn="0" w:firstRowLastColumn="0" w:lastRowFirstColumn="0" w:lastRowLastColumn="0"/>
+            <w:tcW w:w="1998" w:type="dxa"/>
+          </w:tcPr>
+          <w:p>
+            <w:r>
+              <w:t>768-1535</w:t>
+            </w:r>
+          </w:p>
+        </w:tc>
+        <w:tc>
+          <w:tcPr>
+            <w:tcW w:w="7578" w:type="dxa"/>
+          </w:tcPr>
+          <w:p>
+            <w:pPr>
+              <w:cnfStyle w:val="000000010000" w:firstRow="0" w:lastRow="0" w:firstColumn="0" w:lastColumn="0" w:oddVBand="0" w:evenVBand="0" w:oddHBand="0" w:evenHBand="1" w:firstRowFirstColumn="0" w:firstRowLastColumn="0" w:lastRowFirstColumn="0" w:lastRowLastColumn="0"/>
+            </w:pPr>
+            <w:r>
+              <w:t>Stations config (station structure size=STATION_INDEX, max number=MAX_STATIONS)</w:t>
+            </w:r>
+          </w:p>
+        </w:tc>
+      </w:tr>
+      <w:tr>
+        <w:trPr>
+          <w:cnfStyle w:val="000000100000" w:firstRow="0" w:lastRow="0" w:firstColumn="0" w:lastColumn="0" w:oddVBand="0" w:evenVBand="0" w:oddHBand="1" w:evenHBand="0" w:firstRowFirstColumn="0" w:firstRowLastColumn="0" w:lastRowFirstColumn="0" w:lastRowLastColumn="0"/>
+          <w:trHeight w:val="619"/>
+        </w:trPr>
+        <w:tc>
+          <w:tcPr>
+            <w:cnfStyle w:val="001000000000" w:firstRow="0" w:lastRow="0" w:firstColumn="1" w:lastColumn="0" w:oddVBand="0" w:evenVBand="0" w:oddHBand="0" w:evenHBand="0" w:firstRowFirstColumn="0" w:firstRowLastColumn="0" w:lastRowFirstColumn="0" w:lastRowLastColumn="0"/>
+            <w:tcW w:w="1998" w:type="dxa"/>
+          </w:tcPr>
+          <w:p>
+            <w:r>
+              <w:t>1536-2047</w:t>
+            </w:r>
+          </w:p>
+        </w:tc>
+        <w:tc>
+          <w:tcPr>
+            <w:tcW w:w="7578" w:type="dxa"/>
+          </w:tcPr>
+          <w:p>
+            <w:pPr>
+              <w:cnfStyle w:val="000000100000" w:firstRow="0" w:lastRow="0" w:firstColumn="0" w:lastColumn="0" w:oddVBand="0" w:evenVBand="0" w:oddHBand="1" w:evenHBand="0" w:firstRowFirstColumn="0" w:firstRowLastColumn="0" w:lastRowFirstColumn="0" w:lastRowLastColumn="0"/>
+            </w:pPr>
+            <w:r>
+              <w:t>Schedules block (schedule structure size=SCHEDULE_INDEX, max number=MAX_SCHEDULES) – relocated from the original 1200</w:t>
+            </w:r>
+          </w:p>
+        </w:tc>
+      </w:tr>
+      <w:tr>
+        <w:trPr>
+          <w:cnfStyle w:val="000000010000" w:firstRow="0" w:lastRow="0" w:firstColumn="0" w:lastColumn="0" w:oddVBand="0" w:evenVBand="0" w:oddHBand="0" w:evenHBand="1" w:firstRowFirstColumn="0" w:firstRowLastColumn="0" w:lastRowFirstColumn="0" w:lastRowLastColumn="0"/>
+          <w:trHeight w:val="619"/>
+        </w:trPr>
+        <w:tc>
+          <w:tcPr>
+            <w:cnfStyle w:val="001000000000" w:firstRow="0" w:lastRow="0" w:firstColumn="1" w:lastColumn="0" w:oddVBand="0" w:evenVBand="0" w:oddHBand="0" w:evenHBand="0" w:firstRowFirstColumn="0" w:firstRowLastColumn="0" w:lastRowFirstColumn="0" w:lastRowLastColumn="0"/>
+            <w:tcW w:w="1998" w:type="dxa"/>
+          </w:tcPr>
+          <w:p>
+            <w:r>
+              <w:t>2048-4095</w:t>
+            </w:r>
+          </w:p>
+        </w:tc>
+        <w:tc>
+          <w:tcPr>
+            <w:tcW w:w="7578" w:type="dxa"/>
+          </w:tcPr>
+          <w:p>
+            <w:pPr>
+              <w:cnfStyle w:val="000000010000" w:firstRow="0" w:lastRow="0" w:firstColumn="0" w:lastColumn="0" w:oddVBand="0" w:evenVBand="0" w:oddHBand="0" w:evenHBand="1" w:firstRowFirstColumn="0" w:firstRowLastColumn="0" w:lastRowFirstColumn="0" w:lastRowLastColumn="0"/>
+            </w:pPr>
+            <w:r>
+              <w:t>Zones block (zone structure size=ZONE</w:t>
+            </w:r>
+            <w:r>
+              <w:t>_INDEX, max number=NUM_ZONES)</w:t>
+            </w:r>
+          </w:p>
+        </w:tc>
+      </w:tr>
+    </w:tbl>
+    <w:p/>
+    <w:p>
+      <w:r>
+        <w:t>SENSOR_INDEX=24</w:t>
+      </w:r>
+      <w:r>
+        <w:tab/>
+      </w:r>
+      <w:r>
+        <w:t>S</w:t>
+      </w:r>
+      <w:r>
+        <w:t>tructure to define Sensor information</w:t>
+      </w:r>
+      <w:r>
+        <w:br/>
+        <w:t>MAX_SENSORS=</w:t>
+      </w:r>
+      <w:r>
+        <w:t>16</w:t>
+      </w:r>
+      <w:r>
+        <w:tab/>
+        <w:t xml:space="preserve">Space for </w:t>
+      </w:r>
+      <w:r>
+        <w:t>16</w:t>
+      </w:r>
+      <w:r>
+        <w:t xml:space="preserve"> sensors.</w:t>
+      </w:r>
+    </w:p>
+    <w:p>
+      <w:r>
+        <w:t>ZONE_INDEX = 32</w:t>
+      </w:r>
+      <w:r>
+        <w:tab/>
+        <w:t xml:space="preserve">Structure </w:t>
+      </w:r>
+      <w:r>
+        <w:t>to define Zone information</w:t>
+      </w:r>
+      <w:r>
+        <w:t xml:space="preserve"> (also includes</w:t>
+      </w:r>
+      <w:r>
+        <w:t xml:space="preserve"> spare space for the future</w:t>
+      </w:r>
+      <w:proofErr w:type="gramStart"/>
+      <w:r>
+        <w:t>)</w:t>
+      </w:r>
+      <w:proofErr w:type="gramEnd"/>
+      <w:r>
+        <w:br/>
+        <w:t>NUM_ZONES = 64</w:t>
+      </w:r>
+      <w:r>
+        <w:tab/>
+        <w:t>64 watering zones across all stations.</w:t>
+      </w:r>
+    </w:p>
+    <w:p/>
+    <w:p>
+      <w:pPr>
+        <w:ind w:left="2160" w:hanging="2160"/>
+      </w:pPr>
+      <w:r>
+        <w:t>MAX_SCHEDULES = 4</w:t>
+      </w:r>
+      <w:r>
+        <w:tab/>
+        <w:t>Reduced number of schedules to 4 to save space. Also too many schedules</w:t>
+      </w:r>
+      <w:r>
+        <w:br/>
+        <w:t>are not really required – too confusing.</w:t>
+      </w:r>
+    </w:p>
+    <w:p>
+      <w:pPr>
+        <w:ind w:left="2250" w:hanging="2250"/>
+      </w:pPr>
+      <w:r>
+        <w:t xml:space="preserve">SCHEDULE_INDEX = 128 </w:t>
+      </w:r>
+      <w:r>
+        <w:tab/>
+        <w:t>Due to increased number of zones we need to have a lot more space per schedule. This size also includes some padding for future use.</w:t>
+      </w:r>
+    </w:p>
+    <w:p>
+      <w:r>
+        <w:lastRenderedPageBreak/>
+        <w:t>MAX_STATIONS = 16</w:t>
+      </w:r>
+      <w:r>
+        <w:tab/>
+        <w:t>Max number of stations.</w:t>
+      </w:r>
+      <w:r>
+        <w:br/>
+        <w:t>STATION_INDEX = 48</w:t>
+      </w:r>
+      <w:r>
+        <w:tab/>
+        <w:t>48 bytes config per station</w:t>
+      </w:r>
+    </w:p>
+    <w:p>
+      <w:r>
+        <w:t xml:space="preserve">Note: Max number of stations is 16, with up to 8 channels each, however total maximum number of zones for Arduino </w:t>
+      </w:r>
+      <w:r>
+        <w:t>1284p</w:t>
+      </w:r>
+      <w:r>
+        <w:t>-based version is limited to 64. More powerful hardware will allow lifting this restriction.</w:t>
+      </w:r>
+    </w:p>
+    <w:p>
+      <w:r>
+        <w:t xml:space="preserve">SmartGarden EEPROM layout uses full Arduino </w:t>
+      </w:r>
+      <w:r>
+        <w:t xml:space="preserve">1284p </w:t>
+      </w:r>
+      <w:r>
+        <w:t>4K EEPROM space.</w:t>
+      </w:r>
+    </w:p>
     <w:p/>
     <w:p>
       <w:r>

</xml_diff>

<commit_message>
Changed water counter roll-over logic to improve self-reset
Changed last 7 days water counters reset logic to ensure reported values
are correct regardless of gaps in usage.

Now each daily water counter has a separate date stamp in EEPROM.
</commit_message>
<xml_diff>
--- a/Docs/Master EEPROM map.docx
+++ b/Docs/Master EEPROM map.docx
@@ -7,15 +7,7 @@
         <w:pStyle w:val="Heading2"/>
       </w:pPr>
       <w:r>
-        <w:t>Original EEPROM map (</w:t>
-      </w:r>
-      <w:proofErr w:type="spellStart"/>
-      <w:r>
-        <w:t>sprinklers_avr</w:t>
-      </w:r>
-      <w:proofErr w:type="spellEnd"/>
-      <w:r>
-        <w:t>):</w:t>
+        <w:t>Original EEPROM map (sprinklers_avr):</w:t>
       </w:r>
     </w:p>
     <w:p/>
@@ -40,13 +32,8 @@
           </w:tcPr>
           <w:p>
             <w:r>
-              <w:t xml:space="preserve">EEPROM </w:t>
-            </w:r>
-            <w:proofErr w:type="spellStart"/>
-            <w:r>
-              <w:t>Addesses</w:t>
-            </w:r>
-            <w:proofErr w:type="spellEnd"/>
+              <w:t>EEPROM Addesses</w:t>
+            </w:r>
           </w:p>
         </w:tc>
         <w:tc>
@@ -335,13 +322,8 @@
           </w:tcPr>
           <w:p>
             <w:r>
-              <w:t xml:space="preserve">EEPROM </w:t>
-            </w:r>
-            <w:proofErr w:type="spellStart"/>
-            <w:r>
-              <w:t>Addesses</w:t>
-            </w:r>
-            <w:proofErr w:type="spellEnd"/>
+              <w:t>EEPROM Addesses</w:t>
+            </w:r>
           </w:p>
         </w:tc>
         <w:tc>
@@ -1194,13 +1176,7 @@
         <w:pStyle w:val="Heading2"/>
       </w:pPr>
       <w:r>
-        <w:t>SmartGarden</w:t>
-      </w:r>
-      <w:r>
-        <w:t xml:space="preserve"> v1.5 EEPROM map</w:t>
-      </w:r>
-      <w:r>
-        <w:t>:</w:t>
+        <w:t>SmartGarden v1.5 EEPROM map:</w:t>
       </w:r>
     </w:p>
     <w:p/>
@@ -1225,13 +1201,8 @@
           </w:tcPr>
           <w:p>
             <w:r>
-              <w:t xml:space="preserve">EEPROM </w:t>
-            </w:r>
-            <w:proofErr w:type="spellStart"/>
-            <w:r>
-              <w:t>Addesses</w:t>
-            </w:r>
-            <w:proofErr w:type="spellEnd"/>
+              <w:t>EEPROM Addesses</w:t>
+            </w:r>
           </w:p>
         </w:tc>
         <w:tc>
@@ -1883,10 +1854,10 @@
               <w:t>Lifetime water usage counter (</w:t>
             </w:r>
             <w:r>
-              <w:t xml:space="preserve">32bit, </w:t>
-            </w:r>
-            <w:r>
-              <w:t>updated daily)</w:t>
+              <w:t>32bit</w:t>
+            </w:r>
+            <w:r>
+              <w:t>)</w:t>
             </w:r>
           </w:p>
         </w:tc>
@@ -1915,10 +1886,7 @@
               <w:t>-6</w:t>
             </w:r>
             <w:r>
-              <w:t>6</w:t>
-            </w:r>
-            <w:r>
-              <w:t>4</w:t>
+              <w:t>89</w:t>
             </w:r>
           </w:p>
         </w:tc>
@@ -1931,13 +1899,37 @@
               <w:cnfStyle w:val="000000010000" w:firstRow="0" w:lastRow="0" w:firstColumn="0" w:lastColumn="0" w:oddVBand="0" w:evenVBand="0" w:oddHBand="0" w:evenHBand="1" w:firstRowFirstColumn="0" w:firstRowLastColumn="0" w:lastRowFirstColumn="0" w:lastRowLastColumn="0"/>
             </w:pPr>
             <w:r>
-              <w:t xml:space="preserve">Date stamp of the last </w:t>
+              <w:t>Date stamp</w:t>
+            </w:r>
+            <w:r>
+              <w:t>s</w:t>
+            </w:r>
+            <w:r>
+              <w:t xml:space="preserve"> of the last </w:t>
+            </w:r>
+            <w:r>
+              <w:t xml:space="preserve">weekly </w:t>
+            </w:r>
+            <w:r>
+              <w:t xml:space="preserve">water </w:t>
+            </w:r>
+            <w:r>
+              <w:t>counter</w:t>
+            </w:r>
+            <w:r>
+              <w:t xml:space="preserve"> update</w:t>
+            </w:r>
+            <w:r>
+              <w:t>, 4 bytes per counter</w:t>
+            </w:r>
+            <w:r>
+              <w:t>, one counter per day of week</w:t>
+            </w:r>
+            <w:r>
+              <w:t xml:space="preserve"> (7 counters)</w:t>
             </w:r>
             <w:bookmarkStart w:id="0" w:name="_GoBack"/>
             <w:bookmarkEnd w:id="0"/>
-            <w:r>
-              <w:t>water usage update</w:t>
-            </w:r>
           </w:p>
         </w:tc>
       </w:tr>
@@ -1956,10 +1948,7 @@
               <w:t>6</w:t>
             </w:r>
             <w:r>
-              <w:t>6</w:t>
-            </w:r>
-            <w:r>
-              <w:t>5</w:t>
+              <w:t>90</w:t>
             </w:r>
             <w:r>
               <w:t>-768</w:t>
@@ -2123,11 +2112,9 @@
       <w:r>
         <w:t xml:space="preserve"> spare space for the future</w:t>
       </w:r>
-      <w:proofErr w:type="gramStart"/>
       <w:r>
         <w:t>)</w:t>
       </w:r>
-      <w:proofErr w:type="gramEnd"/>
       <w:r>
         <w:br/>
         <w:t>NUM_ZONES = 64</w:t>

</xml_diff>